<commit_message>
Update PI Jogo documento 22-09-22.docx
</commit_message>
<xml_diff>
--- a/aquivos word aqui/PI Jogo documento 22-09-22.docx
+++ b/aquivos word aqui/PI Jogo documento 22-09-22.docx
@@ -9604,18 +9604,6 @@
         </w:rPr>
         <w:t>.</w:t>
       </w:r>
-    </w:p>
-    <w:p>
-      <w:pPr>
-        <w:spacing w:before="98" w:line="360" w:lineRule="auto"/>
-        <w:ind w:firstLine="425"/>
-        <w:jc w:val="both"/>
-        <w:rPr>
-          <w:color w:val="000000" w:themeColor="text1"/>
-          <w:sz w:val="24"/>
-          <w:szCs w:val="24"/>
-        </w:rPr>
-      </w:pPr>
     </w:p>
     <w:p>
       <w:pPr>

</xml_diff>